<commit_message>
Added fixed portrait mode, removal of landscape
</commit_message>
<xml_diff>
--- a/Instructions/Eclipse-Terminal-Instructions/QuickStart-eclipse.docx
+++ b/Instructions/Eclipse-Terminal-Instructions/QuickStart-eclipse.docx
@@ -35,6 +35,55 @@
       </w:r>
     </w:p>
     <w:p>
+      <w:r>
+        <w:rPr>
+          <w:color w:val="FF0000"/>
+        </w:rPr>
+        <w:t>Step 2</w:t>
+      </w:r>
+      <w:r>
+        <w:t xml:space="preserve">: </w:t>
+      </w:r>
+      <w:proofErr w:type="gramStart"/>
+      <w:r>
+        <w:t>Open up</w:t>
+      </w:r>
+      <w:proofErr w:type="gramEnd"/>
+      <w:r>
+        <w:t xml:space="preserve"> eclipse and then go to File -&gt; </w:t>
+      </w:r>
+      <w:r>
+        <w:t>“</w:t>
+      </w:r>
+      <w:r>
+        <w:t>Open</w:t>
+      </w:r>
+      <w:r>
+        <w:t xml:space="preserve"> projects from </w:t>
+      </w:r>
+      <w:r>
+        <w:t>F</w:t>
+      </w:r>
+      <w:r>
+        <w:t>ile system</w:t>
+      </w:r>
+      <w:r>
+        <w:t>…</w:t>
+      </w:r>
+      <w:r>
+        <w:t>”</w:t>
+      </w:r>
+      <w:r>
+        <w:t xml:space="preserve"> -&gt; </w:t>
+      </w:r>
+      <w:r>
+        <w:t>2XB3_GR02_FinalProject</w:t>
+      </w:r>
+      <w:r>
+        <w:t xml:space="preserve"> folder of the directory you cloned. </w:t>
+      </w:r>
+    </w:p>
+    <w:p>
       <w:pPr>
         <w:rPr>
           <w:i/>
@@ -42,54 +91,29 @@
         </w:rPr>
       </w:pPr>
       <w:r>
-        <w:rPr>
-          <w:color w:val="FF0000"/>
-        </w:rPr>
-        <w:t>Step 2</w:t>
-      </w:r>
-      <w:r>
-        <w:t xml:space="preserve">: </w:t>
-      </w:r>
-      <w:r>
-        <w:t xml:space="preserve">Open the project </w:t>
-      </w:r>
-      <w:r>
-        <w:t xml:space="preserve">to the following directory/workspace inside the repo </w:t>
-      </w:r>
-      <w:r>
-        <w:t xml:space="preserve">using Eclipse, or </w:t>
-      </w:r>
-      <w:r>
-        <w:t>IntelliJ</w:t>
-      </w:r>
-      <w:r>
-        <w:t xml:space="preserve"> or the IDE of your choice</w:t>
-      </w:r>
-      <w:r>
-        <w:t>: ‘JAVA-ECLIPSE-TERMINAL’</w:t>
-      </w:r>
-      <w:r>
-        <w:t>.</w:t>
-      </w:r>
-      <w:r>
-        <w:t xml:space="preserve"> </w:t>
-      </w:r>
-      <w:r>
-        <w:t xml:space="preserve">Alternatively, you can also import the project using </w:t>
+        <w:t>Alternatively, you can unzip</w:t>
+      </w:r>
+      <w:r>
+        <w:t xml:space="preserve"> the 2XB3_GR</w:t>
+      </w:r>
+      <w:r>
+        <w:t>0</w:t>
+      </w:r>
+      <w:r>
+        <w:t xml:space="preserve">2_FinalProject.zip and then use “Import projects from file system” in which you select the </w:t>
       </w:r>
       <w:r>
         <w:rPr>
           <w:i/>
           <w:iCs/>
         </w:rPr>
-        <w:t>JAVA-ECLIPSE-TERMINAL.zip</w:t>
-      </w:r>
-      <w:r>
-        <w:rPr>
-          <w:i/>
-          <w:iCs/>
-        </w:rPr>
-        <w:t xml:space="preserve"> file</w:t>
+        <w:t>2XB3_GR02_FinalProject</w:t>
+      </w:r>
+      <w:r>
+        <w:t xml:space="preserve"> </w:t>
+      </w:r>
+      <w:r>
+        <w:t>folder that was unzipped.</w:t>
       </w:r>
     </w:p>
     <w:p>
@@ -104,65 +128,14 @@
       </w:r>
     </w:p>
     <w:p>
-      <w:pPr>
+      <w:r>
         <w:rPr>
           <w:b/>
           <w:bCs/>
           <w:i/>
           <w:iCs/>
         </w:rPr>
-      </w:pPr>
-      <w:r>
-        <w:rPr>
-          <w:b/>
-          <w:bCs/>
-          <w:i/>
-          <w:iCs/>
-        </w:rPr>
-        <w:t>If you need more detail on changing workspaces, b</w:t>
-      </w:r>
-      <w:r>
-        <w:rPr>
-          <w:b/>
-          <w:bCs/>
-          <w:i/>
-          <w:iCs/>
-        </w:rPr>
-        <w:t>elow shows how to change the workspace to the directory given above in Eclipse</w:t>
-      </w:r>
-      <w:r>
-        <w:rPr>
-          <w:b/>
-          <w:bCs/>
-          <w:i/>
-          <w:iCs/>
-        </w:rPr>
-        <w:t>.</w:t>
-      </w:r>
-    </w:p>
-    <w:p>
-      <w:r>
-        <w:rPr>
-          <w:b/>
-          <w:bCs/>
-        </w:rPr>
-        <w:t xml:space="preserve">Step </w:t>
-      </w:r>
-      <w:r>
-        <w:rPr>
-          <w:b/>
-          <w:bCs/>
-        </w:rPr>
-        <w:t>A</w:t>
-      </w:r>
-      <w:r>
-        <w:t xml:space="preserve">: Navigate to the </w:t>
-      </w:r>
-      <w:r>
-        <w:t>‘JAVA-ECLIPSE-TERMINAL’</w:t>
-      </w:r>
-      <w:r>
-        <w:t xml:space="preserve"> folder inside the directory of the repo.</w:t>
+        <w:t>Step 2 – More Detail on Importing the Project</w:t>
       </w:r>
     </w:p>
     <w:p>
@@ -171,10 +144,10 @@
           <w:noProof/>
         </w:rPr>
         <w:drawing>
-          <wp:inline distT="0" distB="0" distL="0" distR="0" wp14:anchorId="503F759B" wp14:editId="4CC83190">
-            <wp:extent cx="4785360" cy="3297295"/>
-            <wp:effectExtent l="0" t="0" r="0" b="0"/>
-            <wp:docPr id="1" name="Picture 1"/>
+          <wp:inline distT="0" distB="0" distL="0" distR="0" wp14:anchorId="0BCE8619" wp14:editId="7711950A">
+            <wp:extent cx="5006340" cy="3745002"/>
+            <wp:effectExtent l="0" t="0" r="3810" b="8255"/>
+            <wp:docPr id="2" name="Picture 2"/>
             <wp:cNvGraphicFramePr>
               <a:graphicFrameLocks xmlns:a="http://schemas.openxmlformats.org/drawingml/2006/main" noChangeAspect="1"/>
             </wp:cNvGraphicFramePr>
@@ -187,13 +160,13 @@
                   </pic:nvPicPr>
                   <pic:blipFill rotWithShape="1">
                     <a:blip r:embed="rId6"/>
-                    <a:srcRect l="7821" t="11624" r="34872" b="18177"/>
+                    <a:srcRect l="26154" t="3419" r="24487" b="30940"/>
                     <a:stretch/>
                   </pic:blipFill>
                   <pic:spPr bwMode="auto">
                     <a:xfrm>
                       <a:off x="0" y="0"/>
-                      <a:ext cx="4795194" cy="3304071"/>
+                      <a:ext cx="5015761" cy="3752050"/>
                     </a:xfrm>
                     <a:prstGeom prst="rect">
                       <a:avLst/>
@@ -223,15 +196,199 @@
     <w:p/>
     <w:p>
       <w:r>
+        <w:t>Select all the options available, then click Finish</w:t>
+      </w:r>
+    </w:p>
+    <w:p>
+      <w:r>
         <w:rPr>
           <w:noProof/>
         </w:rPr>
+        <w:drawing>
+          <wp:inline distT="0" distB="0" distL="0" distR="0" wp14:anchorId="2926A927" wp14:editId="26091739">
+            <wp:extent cx="5943600" cy="2971800"/>
+            <wp:effectExtent l="0" t="0" r="0" b="0"/>
+            <wp:docPr id="1" name="Picture 1"/>
+            <wp:cNvGraphicFramePr>
+              <a:graphicFrameLocks xmlns:a="http://schemas.openxmlformats.org/drawingml/2006/main" noChangeAspect="1"/>
+            </wp:cNvGraphicFramePr>
+            <a:graphic xmlns:a="http://schemas.openxmlformats.org/drawingml/2006/main">
+              <a:graphicData uri="http://schemas.openxmlformats.org/drawingml/2006/picture">
+                <pic:pic xmlns:pic="http://schemas.openxmlformats.org/drawingml/2006/picture">
+                  <pic:nvPicPr>
+                    <pic:cNvPr id="1" name=""/>
+                    <pic:cNvPicPr/>
+                  </pic:nvPicPr>
+                  <pic:blipFill rotWithShape="1">
+                    <a:blip r:embed="rId7"/>
+                    <a:srcRect b="11111"/>
+                    <a:stretch/>
+                  </pic:blipFill>
+                  <pic:spPr bwMode="auto">
+                    <a:xfrm>
+                      <a:off x="0" y="0"/>
+                      <a:ext cx="5943600" cy="2971800"/>
+                    </a:xfrm>
+                    <a:prstGeom prst="rect">
+                      <a:avLst/>
+                    </a:prstGeom>
+                    <a:ln>
+                      <a:noFill/>
+                    </a:ln>
+                    <a:extLst>
+                      <a:ext uri="{53640926-AAD7-44D8-BBD7-CCE9431645EC}">
+                        <a14:shadowObscured xmlns:a14="http://schemas.microsoft.com/office/drawing/2010/main"/>
+                      </a:ext>
+                    </a:extLst>
+                  </pic:spPr>
+                </pic:pic>
+              </a:graphicData>
+            </a:graphic>
+          </wp:inline>
+        </w:drawing>
+      </w:r>
+    </w:p>
+    <w:p/>
+    <w:p/>
+    <w:p>
+      <w:r>
+        <w:t>Once complete</w:t>
+      </w:r>
+      <w:r>
+        <w:t>, t</w:t>
+      </w:r>
+      <w:r>
+        <w:t>he following Eclipse project format should appear</w:t>
+      </w:r>
+      <w:r>
+        <w:t xml:space="preserve"> as shown below</w:t>
+      </w:r>
+      <w:r>
+        <w:t>.</w:t>
+      </w:r>
+    </w:p>
+    <w:p>
+      <w:pPr>
+        <w:rPr>
+          <w:b/>
+          <w:bCs/>
+        </w:rPr>
+      </w:pPr>
+      <w:r>
+        <w:rPr>
+          <w:noProof/>
+        </w:rPr>
+        <w:drawing>
+          <wp:inline distT="0" distB="0" distL="0" distR="0" wp14:anchorId="29678105" wp14:editId="7C08ECE7">
+            <wp:extent cx="6088380" cy="2659380"/>
+            <wp:effectExtent l="0" t="0" r="0" b="7620"/>
+            <wp:docPr id="3" name="Picture 3"/>
+            <wp:cNvGraphicFramePr>
+              <a:graphicFrameLocks xmlns:a="http://schemas.openxmlformats.org/drawingml/2006/main" noChangeAspect="1"/>
+            </wp:cNvGraphicFramePr>
+            <a:graphic xmlns:a="http://schemas.openxmlformats.org/drawingml/2006/main">
+              <a:graphicData uri="http://schemas.openxmlformats.org/drawingml/2006/picture">
+                <pic:pic xmlns:pic="http://schemas.openxmlformats.org/drawingml/2006/picture">
+                  <pic:nvPicPr>
+                    <pic:cNvPr id="1" name=""/>
+                    <pic:cNvPicPr/>
+                  </pic:nvPicPr>
+                  <pic:blipFill rotWithShape="1">
+                    <a:blip r:embed="rId8"/>
+                    <a:srcRect r="-2436" b="20456"/>
+                    <a:stretch/>
+                  </pic:blipFill>
+                  <pic:spPr bwMode="auto">
+                    <a:xfrm>
+                      <a:off x="0" y="0"/>
+                      <a:ext cx="6088380" cy="2659380"/>
+                    </a:xfrm>
+                    <a:prstGeom prst="rect">
+                      <a:avLst/>
+                    </a:prstGeom>
+                    <a:ln>
+                      <a:noFill/>
+                    </a:ln>
+                    <a:extLst>
+                      <a:ext uri="{53640926-AAD7-44D8-BBD7-CCE9431645EC}">
+                        <a14:shadowObscured xmlns:a14="http://schemas.microsoft.com/office/drawing/2010/main"/>
+                      </a:ext>
+                    </a:extLst>
+                  </pic:spPr>
+                </pic:pic>
+              </a:graphicData>
+            </a:graphic>
+          </wp:inline>
+        </w:drawing>
+      </w:r>
+    </w:p>
+    <w:p>
+      <w:pPr>
+        <w:rPr>
+          <w:b/>
+          <w:bCs/>
+        </w:rPr>
+      </w:pPr>
+    </w:p>
+    <w:p>
+      <w:pPr>
+        <w:rPr>
+          <w:color w:val="FF0000"/>
+        </w:rPr>
+      </w:pPr>
+    </w:p>
+    <w:p>
+      <w:pPr>
+        <w:rPr>
+          <w:color w:val="FF0000"/>
+        </w:rPr>
+      </w:pPr>
+    </w:p>
+    <w:p>
+      <w:r>
+        <w:rPr>
+          <w:color w:val="FF0000"/>
+        </w:rPr>
         <w:lastRenderedPageBreak/>
+        <w:t xml:space="preserve">Step 4: </w:t>
+      </w:r>
+      <w:r>
+        <w:rPr>
+          <w:b/>
+          <w:bCs/>
+        </w:rPr>
+        <w:t>SETTING UP THE JAR LIBRARIES FOR JSON READ PARSING</w:t>
+      </w:r>
+    </w:p>
+    <w:p>
+      <w:pPr>
+        <w:rPr>
+          <w:color w:val="FF0000"/>
+        </w:rPr>
+      </w:pPr>
+      <w:r>
+        <w:rPr>
+          <w:color w:val="FF0000"/>
+        </w:rPr>
+        <w:t>Click Project -&gt; Properties</w:t>
+      </w:r>
+    </w:p>
+    <w:p>
+      <w:pPr>
+        <w:rPr>
+          <w:b/>
+          <w:bCs/>
+        </w:rPr>
+      </w:pPr>
+      <w:r>
+        <w:rPr>
+          <w:noProof/>
+        </w:rPr>
         <w:drawing>
-          <wp:inline distT="0" distB="0" distL="0" distR="0" wp14:anchorId="01EF7ED5" wp14:editId="6EAED88B">
+          <wp:inline distT="0" distB="0" distL="0" distR="0" wp14:anchorId="5C9A990C" wp14:editId="3FFC4576">
             <wp:extent cx="5943600" cy="3343275"/>
             <wp:effectExtent l="0" t="0" r="0" b="9525"/>
-            <wp:docPr id="5" name="Picture 5"/>
+            <wp:docPr id="11" name="Picture 11"/>
             <wp:cNvGraphicFramePr>
               <a:graphicFrameLocks xmlns:a="http://schemas.openxmlformats.org/drawingml/2006/main" noChangeAspect="1"/>
             </wp:cNvGraphicFramePr>
@@ -243,7 +400,7 @@
                     <pic:cNvPicPr/>
                   </pic:nvPicPr>
                   <pic:blipFill>
-                    <a:blip r:embed="rId7"/>
+                    <a:blip r:embed="rId9"/>
                     <a:stretch>
                       <a:fillRect/>
                     </a:stretch>
@@ -264,106 +421,83 @@
         </w:drawing>
       </w:r>
     </w:p>
-    <w:p/>
-    <w:p>
-      <w:r>
+    <w:p>
+      <w:pPr>
         <w:rPr>
           <w:b/>
           <w:bCs/>
         </w:rPr>
-        <w:t xml:space="preserve">Step </w:t>
-      </w:r>
-      <w:r>
-        <w:rPr>
-          <w:b/>
-          <w:bCs/>
-        </w:rPr>
-        <w:t>B</w:t>
-      </w:r>
-      <w:r>
-        <w:rPr>
-          <w:b/>
-          <w:bCs/>
-        </w:rPr>
-        <w:t>:</w:t>
-      </w:r>
-      <w:r>
-        <w:t xml:space="preserve"> </w:t>
-      </w:r>
-      <w:r>
-        <w:rPr>
-          <w:b/>
-          <w:bCs/>
-        </w:rPr>
-        <w:t>If you get the following error</w:t>
-      </w:r>
-      <w:r>
-        <w:rPr>
-          <w:b/>
-          <w:bCs/>
-        </w:rPr>
-        <w:t xml:space="preserve"> above</w:t>
-      </w:r>
-      <w:r>
-        <w:rPr>
-          <w:b/>
-          <w:bCs/>
-        </w:rPr>
-        <w:t xml:space="preserve"> follow the next few steps. Otherwise, skip to step </w:t>
-      </w:r>
-      <w:r>
-        <w:rPr>
-          <w:b/>
-          <w:bCs/>
-        </w:rPr>
-        <w:t>D</w:t>
-      </w:r>
-      <w:r>
-        <w:rPr>
-          <w:b/>
-          <w:bCs/>
-        </w:rPr>
-        <w:t>.</w:t>
-      </w:r>
-      <w:r>
-        <w:t xml:space="preserve"> </w:t>
-      </w:r>
-    </w:p>
-    <w:p>
-      <w:r>
-        <w:t>To fix this error, navigate</w:t>
-      </w:r>
-      <w:r>
-        <w:t xml:space="preserve"> to </w:t>
+      </w:pPr>
+    </w:p>
+    <w:p>
+      <w:pPr>
+        <w:rPr>
+          <w:noProof/>
+        </w:rPr>
+      </w:pPr>
+      <w:r>
+        <w:rPr>
+          <w:color w:val="FF0000"/>
+        </w:rPr>
+        <w:t xml:space="preserve">Step 5: </w:t>
+      </w:r>
+      <w:r>
+        <w:t xml:space="preserve">Then </w:t>
+      </w:r>
+      <w:r>
+        <w:rPr>
+          <w:color w:val="FF0000"/>
+        </w:rPr>
+        <w:t xml:space="preserve">click </w:t>
       </w:r>
       <w:r>
         <w:rPr>
           <w:i/>
           <w:iCs/>
-        </w:rPr>
-        <w:t>File -&gt;</w:t>
-      </w:r>
+          <w:color w:val="FF0000"/>
+        </w:rPr>
+        <w:t>“Java Build Path</w:t>
+      </w:r>
+      <w:proofErr w:type="gramStart"/>
       <w:r>
         <w:rPr>
           <w:i/>
           <w:iCs/>
-        </w:rPr>
-        <w:t>Open Projects from File System</w:t>
-      </w:r>
-      <w:r>
-        <w:t>. Then click ‘Directory’. The window below should appear. Click ‘Select Folder’.</w:t>
-      </w:r>
-    </w:p>
-    <w:p>
+          <w:color w:val="FF0000"/>
+        </w:rPr>
+        <w:t>”,</w:t>
+      </w:r>
+      <w:r>
+        <w:rPr>
+          <w:color w:val="FF0000"/>
+        </w:rPr>
+        <w:t xml:space="preserve"> </w:t>
+      </w:r>
+      <w:r>
+        <w:t>and</w:t>
+      </w:r>
+      <w:proofErr w:type="gramEnd"/>
+      <w:r>
+        <w:t xml:space="preserve"> </w:t>
+      </w:r>
+      <w:r>
+        <w:rPr>
+          <w:color w:val="FF0000"/>
+        </w:rPr>
+        <w:t>remove the highlighted libraries</w:t>
+      </w:r>
+      <w:r>
+        <w:t>. This is because these libraries are pointing to a directory that is not on your computer, so must remove and re-add them</w:t>
+      </w:r>
       <w:r>
         <w:rPr>
           <w:noProof/>
         </w:rPr>
         <w:drawing>
-          <wp:inline distT="0" distB="0" distL="0" distR="0" wp14:anchorId="45D5BB42" wp14:editId="1845984E">
-            <wp:extent cx="3573780" cy="3400561"/>
-            <wp:effectExtent l="0" t="0" r="7620" b="9525"/>
-            <wp:docPr id="8" name="Picture 8"/>
+          <wp:inline distT="0" distB="0" distL="0" distR="0" wp14:anchorId="067ECB09" wp14:editId="0334D2C0">
+            <wp:extent cx="5958840" cy="3102752"/>
+            <wp:effectExtent l="0" t="0" r="3810" b="2540"/>
+            <wp:docPr id="7" name="Picture 7"/>
             <wp:cNvGraphicFramePr>
               <a:graphicFrameLocks xmlns:a="http://schemas.openxmlformats.org/drawingml/2006/main" noChangeAspect="1"/>
             </wp:cNvGraphicFramePr>
@@ -375,14 +509,14 @@
                     <pic:cNvPicPr/>
                   </pic:nvPicPr>
                   <pic:blipFill rotWithShape="1">
-                    <a:blip r:embed="rId8"/>
-                    <a:srcRect l="22820" t="3191" r="26923" b="11794"/>
+                    <a:blip r:embed="rId10"/>
+                    <a:srcRect l="24872" t="11852" r="16282" b="33675"/>
                     <a:stretch/>
                   </pic:blipFill>
                   <pic:spPr bwMode="auto">
                     <a:xfrm>
                       <a:off x="0" y="0"/>
-                      <a:ext cx="3577040" cy="3403663"/>
+                      <a:ext cx="5968727" cy="3107900"/>
                     </a:xfrm>
                     <a:prstGeom prst="rect">
                       <a:avLst/>
@@ -402,36 +536,95 @@
           </wp:inline>
         </w:drawing>
       </w:r>
-    </w:p>
-    <w:p/>
-    <w:p>
-      <w:r>
-        <w:rPr>
-          <w:b/>
-          <w:bCs/>
+      <w:r>
+        <w:rPr>
+          <w:noProof/>
+        </w:rPr>
+        <w:t xml:space="preserve">   </w:t>
+      </w:r>
+    </w:p>
+    <w:p>
+      <w:pPr>
+        <w:rPr>
+          <w:noProof/>
+        </w:rPr>
+      </w:pPr>
+    </w:p>
+    <w:p>
+      <w:r>
+        <w:rPr>
+          <w:color w:val="FF0000"/>
         </w:rPr>
         <w:lastRenderedPageBreak/>
-        <w:t xml:space="preserve">Step </w:t>
-      </w:r>
-      <w:r>
-        <w:rPr>
-          <w:b/>
-          <w:bCs/>
-        </w:rPr>
-        <w:t>C</w:t>
-      </w:r>
-      <w:r>
-        <w:rPr>
-          <w:b/>
-          <w:bCs/>
-        </w:rPr>
-        <w:t>:</w:t>
-      </w:r>
-      <w:r>
+        <w:t xml:space="preserve">Step 6: </w:t>
+      </w:r>
+      <w:r>
+        <w:t>Click “Add External JARs… button on the right-hand panel.</w:t>
+      </w:r>
+    </w:p>
+    <w:p>
+      <w:r>
+        <w:t xml:space="preserve">Navigate to the </w:t>
+      </w:r>
+      <w:proofErr w:type="spellStart"/>
+      <w:r>
+        <w:rPr>
+          <w:i/>
+          <w:iCs/>
+          <w:color w:val="00B050"/>
+        </w:rPr>
+        <w:t>src</w:t>
+      </w:r>
+      <w:proofErr w:type="spellEnd"/>
+      <w:r>
+        <w:rPr>
+          <w:i/>
+          <w:iCs/>
+          <w:color w:val="00B050"/>
+        </w:rPr>
+        <w:t xml:space="preserve"> -&gt; </w:t>
+      </w:r>
+      <w:proofErr w:type="spellStart"/>
+      <w:r>
+        <w:rPr>
+          <w:i/>
+          <w:iCs/>
+          <w:color w:val="00B050"/>
+        </w:rPr>
+        <w:t>final_proj</w:t>
+      </w:r>
+      <w:proofErr w:type="spellEnd"/>
+      <w:r>
+        <w:rPr>
+          <w:i/>
+          <w:iCs/>
+          <w:color w:val="00B050"/>
+        </w:rPr>
+        <w:t xml:space="preserve"> -&gt; </w:t>
+      </w:r>
+      <w:proofErr w:type="spellStart"/>
+      <w:r>
+        <w:rPr>
+          <w:i/>
+          <w:iCs/>
+          <w:color w:val="00B050"/>
+        </w:rPr>
+        <w:t>JarModules</w:t>
+      </w:r>
+      <w:proofErr w:type="spellEnd"/>
+      <w:r>
+        <w:rPr>
+          <w:color w:val="00B050"/>
+        </w:rPr>
         <w:t xml:space="preserve"> </w:t>
       </w:r>
       <w:r>
-        <w:t>Select all the options available, then click Finish</w:t>
+        <w:t>folder</w:t>
+      </w:r>
+    </w:p>
+    <w:p>
+      <w:r>
+        <w:t>Highlight all the available modules and click “open”. Click Apply and close, and you should be good to go!</w:t>
       </w:r>
     </w:p>
     <w:p>
@@ -440,10 +633,10 @@
           <w:noProof/>
         </w:rPr>
         <w:drawing>
-          <wp:inline distT="0" distB="0" distL="0" distR="0" wp14:anchorId="77208858" wp14:editId="6D711641">
-            <wp:extent cx="3185160" cy="2171700"/>
+          <wp:inline distT="0" distB="0" distL="0" distR="0" wp14:anchorId="79D6B657" wp14:editId="7EA99A21">
+            <wp:extent cx="5829300" cy="3775453"/>
             <wp:effectExtent l="0" t="0" r="0" b="0"/>
-            <wp:docPr id="9" name="Picture 9"/>
+            <wp:docPr id="12" name="Picture 12"/>
             <wp:cNvGraphicFramePr>
               <a:graphicFrameLocks xmlns:a="http://schemas.openxmlformats.org/drawingml/2006/main" noChangeAspect="1"/>
             </wp:cNvGraphicFramePr>
@@ -455,14 +648,14 @@
                     <pic:cNvPicPr/>
                   </pic:nvPicPr>
                   <pic:blipFill rotWithShape="1">
-                    <a:blip r:embed="rId9"/>
-                    <a:srcRect l="23333" t="3191" r="23077" b="31852"/>
+                    <a:blip r:embed="rId11"/>
+                    <a:srcRect l="25000" t="11623" r="25513" b="31397"/>
                     <a:stretch/>
                   </pic:blipFill>
                   <pic:spPr bwMode="auto">
                     <a:xfrm>
                       <a:off x="0" y="0"/>
-                      <a:ext cx="3185160" cy="2171700"/>
+                      <a:ext cx="5839961" cy="3782358"/>
                     </a:xfrm>
                     <a:prstGeom prst="rect">
                       <a:avLst/>
@@ -482,46 +675,29 @@
           </wp:inline>
         </w:drawing>
       </w:r>
+      <w:r>
+        <w:rPr>
+          <w:noProof/>
+        </w:rPr>
+        <w:t xml:space="preserve"> </w:t>
+      </w:r>
     </w:p>
     <w:p/>
-    <w:p/>
-    <w:p/>
-    <w:p>
-      <w:pPr>
-        <w:rPr>
-          <w:b/>
-          <w:bCs/>
-        </w:rPr>
-      </w:pPr>
-      <w:r>
-        <w:rPr>
-          <w:b/>
-          <w:bCs/>
-        </w:rPr>
-        <w:t xml:space="preserve">Step </w:t>
-      </w:r>
-      <w:r>
-        <w:rPr>
-          <w:b/>
-          <w:bCs/>
-        </w:rPr>
-        <w:t>D</w:t>
-      </w:r>
-      <w:r>
-        <w:rPr>
-          <w:b/>
-          <w:bCs/>
+    <w:p>
+      <w:r>
+        <w:rPr>
+          <w:color w:val="FF0000"/>
+        </w:rPr>
+        <w:t>Step 7:</w:t>
+      </w:r>
+      <w:r>
+        <w:rPr>
+          <w:color w:val="FF0000"/>
         </w:rPr>
         <w:t xml:space="preserve"> </w:t>
       </w:r>
       <w:r>
-        <w:t xml:space="preserve">below: </w:t>
-      </w:r>
-      <w:r>
-        <w:t>Once complete</w:t>
-      </w:r>
-      <w:r>
-        <w:t>, the code should appear.</w:t>
+        <w:t>Run MainActivity.java to execute the program in the console!</w:t>
       </w:r>
     </w:p>
     <w:p>
@@ -530,218 +706,10 @@
           <w:noProof/>
         </w:rPr>
         <w:drawing>
-          <wp:inline distT="0" distB="0" distL="0" distR="0" wp14:anchorId="629A2714" wp14:editId="0791C468">
-            <wp:extent cx="5943600" cy="3343275"/>
-            <wp:effectExtent l="0" t="0" r="0" b="9525"/>
-            <wp:docPr id="10" name="Picture 10"/>
-            <wp:cNvGraphicFramePr>
-              <a:graphicFrameLocks xmlns:a="http://schemas.openxmlformats.org/drawingml/2006/main" noChangeAspect="1"/>
-            </wp:cNvGraphicFramePr>
-            <a:graphic xmlns:a="http://schemas.openxmlformats.org/drawingml/2006/main">
-              <a:graphicData uri="http://schemas.openxmlformats.org/drawingml/2006/picture">
-                <pic:pic xmlns:pic="http://schemas.openxmlformats.org/drawingml/2006/picture">
-                  <pic:nvPicPr>
-                    <pic:cNvPr id="1" name=""/>
-                    <pic:cNvPicPr/>
-                  </pic:nvPicPr>
-                  <pic:blipFill>
-                    <a:blip r:embed="rId10"/>
-                    <a:stretch>
-                      <a:fillRect/>
-                    </a:stretch>
-                  </pic:blipFill>
-                  <pic:spPr>
-                    <a:xfrm>
-                      <a:off x="0" y="0"/>
-                      <a:ext cx="5943600" cy="3343275"/>
-                    </a:xfrm>
-                    <a:prstGeom prst="rect">
-                      <a:avLst/>
-                    </a:prstGeom>
-                  </pic:spPr>
-                </pic:pic>
-              </a:graphicData>
-            </a:graphic>
-          </wp:inline>
-        </w:drawing>
-      </w:r>
-    </w:p>
-    <w:p/>
-    <w:p>
-      <w:pPr>
-        <w:rPr>
-          <w:b/>
-          <w:bCs/>
-        </w:rPr>
-      </w:pPr>
-    </w:p>
-    <w:p>
-      <w:pPr>
-        <w:rPr>
-          <w:b/>
-          <w:bCs/>
-        </w:rPr>
-      </w:pPr>
-    </w:p>
-    <w:p>
-      <w:pPr>
-        <w:rPr>
-          <w:b/>
-          <w:bCs/>
-        </w:rPr>
-      </w:pPr>
-    </w:p>
-    <w:p>
-      <w:r>
-        <w:rPr>
-          <w:color w:val="FF0000"/>
-        </w:rPr>
-        <w:lastRenderedPageBreak/>
-        <w:t xml:space="preserve">Step 4: </w:t>
-      </w:r>
-      <w:r>
-        <w:rPr>
-          <w:b/>
-          <w:bCs/>
-        </w:rPr>
-        <w:t>SETTING UP THE JAR LIBRARIES FOR JSON READ PARSING</w:t>
-      </w:r>
-    </w:p>
-    <w:p>
-      <w:pPr>
-        <w:rPr>
-          <w:color w:val="FF0000"/>
-        </w:rPr>
-      </w:pPr>
-      <w:r>
-        <w:rPr>
-          <w:color w:val="FF0000"/>
-        </w:rPr>
-        <w:t>Click Project -&gt; Properties</w:t>
-      </w:r>
-    </w:p>
-    <w:p>
-      <w:pPr>
-        <w:rPr>
-          <w:b/>
-          <w:bCs/>
-        </w:rPr>
-      </w:pPr>
-      <w:r>
-        <w:rPr>
-          <w:noProof/>
-        </w:rPr>
-        <w:drawing>
-          <wp:inline distT="0" distB="0" distL="0" distR="0" wp14:anchorId="5C9A990C" wp14:editId="3FFC4576">
-            <wp:extent cx="5943600" cy="3343275"/>
-            <wp:effectExtent l="0" t="0" r="0" b="9525"/>
-            <wp:docPr id="11" name="Picture 11"/>
-            <wp:cNvGraphicFramePr>
-              <a:graphicFrameLocks xmlns:a="http://schemas.openxmlformats.org/drawingml/2006/main" noChangeAspect="1"/>
-            </wp:cNvGraphicFramePr>
-            <a:graphic xmlns:a="http://schemas.openxmlformats.org/drawingml/2006/main">
-              <a:graphicData uri="http://schemas.openxmlformats.org/drawingml/2006/picture">
-                <pic:pic xmlns:pic="http://schemas.openxmlformats.org/drawingml/2006/picture">
-                  <pic:nvPicPr>
-                    <pic:cNvPr id="1" name=""/>
-                    <pic:cNvPicPr/>
-                  </pic:nvPicPr>
-                  <pic:blipFill>
-                    <a:blip r:embed="rId11"/>
-                    <a:stretch>
-                      <a:fillRect/>
-                    </a:stretch>
-                  </pic:blipFill>
-                  <pic:spPr>
-                    <a:xfrm>
-                      <a:off x="0" y="0"/>
-                      <a:ext cx="5943600" cy="3343275"/>
-                    </a:xfrm>
-                    <a:prstGeom prst="rect">
-                      <a:avLst/>
-                    </a:prstGeom>
-                  </pic:spPr>
-                </pic:pic>
-              </a:graphicData>
-            </a:graphic>
-          </wp:inline>
-        </w:drawing>
-      </w:r>
-    </w:p>
-    <w:p>
-      <w:pPr>
-        <w:rPr>
-          <w:b/>
-          <w:bCs/>
-        </w:rPr>
-      </w:pPr>
-    </w:p>
-    <w:p>
-      <w:r>
-        <w:rPr>
-          <w:color w:val="FF0000"/>
-        </w:rPr>
-        <w:t xml:space="preserve">Step 5: </w:t>
-      </w:r>
-      <w:r>
-        <w:t xml:space="preserve">Then </w:t>
-      </w:r>
-      <w:r>
-        <w:rPr>
-          <w:color w:val="FF0000"/>
-        </w:rPr>
-        <w:t xml:space="preserve">click </w:t>
-      </w:r>
-      <w:r>
-        <w:rPr>
-          <w:i/>
-          <w:iCs/>
-          <w:color w:val="FF0000"/>
-        </w:rPr>
-        <w:t>“Java Build Path</w:t>
-      </w:r>
-      <w:proofErr w:type="gramStart"/>
-      <w:r>
-        <w:rPr>
-          <w:i/>
-          <w:iCs/>
-          <w:color w:val="FF0000"/>
-        </w:rPr>
-        <w:t>”,</w:t>
-      </w:r>
-      <w:r>
-        <w:rPr>
-          <w:color w:val="FF0000"/>
-        </w:rPr>
-        <w:t xml:space="preserve"> </w:t>
-      </w:r>
-      <w:r>
-        <w:t>and</w:t>
-      </w:r>
-      <w:proofErr w:type="gramEnd"/>
-      <w:r>
-        <w:t xml:space="preserve"> </w:t>
-      </w:r>
-      <w:r>
-        <w:rPr>
-          <w:color w:val="FF0000"/>
-        </w:rPr>
-        <w:t>remove the highlighted libraries</w:t>
-      </w:r>
-      <w:r>
-        <w:t>. This is because these libraries are pointing to a directory that is not on your computer, so must remove and re-add them</w:t>
-      </w:r>
-    </w:p>
-    <w:p>
-      <w:r>
-        <w:rPr>
-          <w:noProof/>
-        </w:rPr>
-        <w:drawing>
-          <wp:inline distT="0" distB="0" distL="0" distR="0" wp14:anchorId="066DB14C" wp14:editId="1A545353">
-            <wp:extent cx="6256020" cy="3278264"/>
-            <wp:effectExtent l="0" t="0" r="0" b="0"/>
-            <wp:docPr id="13" name="Picture 13"/>
+          <wp:inline distT="0" distB="0" distL="0" distR="0" wp14:anchorId="2127611C" wp14:editId="57F085C8">
+            <wp:extent cx="1554480" cy="2275398"/>
+            <wp:effectExtent l="0" t="0" r="7620" b="0"/>
+            <wp:docPr id="15" name="Picture 15"/>
             <wp:cNvGraphicFramePr>
               <a:graphicFrameLocks xmlns:a="http://schemas.openxmlformats.org/drawingml/2006/main" noChangeAspect="1"/>
             </wp:cNvGraphicFramePr>
@@ -754,13 +722,13 @@
                   </pic:nvPicPr>
                   <pic:blipFill rotWithShape="1">
                     <a:blip r:embed="rId12"/>
-                    <a:srcRect l="22179" t="11624" r="19103" b="33676"/>
+                    <a:srcRect r="82308" b="53960"/>
                     <a:stretch/>
                   </pic:blipFill>
                   <pic:spPr bwMode="auto">
                     <a:xfrm>
                       <a:off x="0" y="0"/>
-                      <a:ext cx="6256020" cy="3278264"/>
+                      <a:ext cx="1555233" cy="2276500"/>
                     </a:xfrm>
                     <a:prstGeom prst="rect">
                       <a:avLst/>
@@ -779,176 +747,6 @@
             </a:graphic>
           </wp:inline>
         </w:drawing>
-      </w:r>
-    </w:p>
-    <w:p>
-      <w:r>
-        <w:rPr>
-          <w:color w:val="FF0000"/>
-        </w:rPr>
-        <w:lastRenderedPageBreak/>
-        <w:t xml:space="preserve">Step 6: </w:t>
-      </w:r>
-      <w:r>
-        <w:t>Click “Add External JARs… button on the right-hand panel.</w:t>
-      </w:r>
-    </w:p>
-    <w:p>
-      <w:r>
-        <w:t xml:space="preserve">Navigate to the </w:t>
-      </w:r>
-      <w:r>
-        <w:rPr>
-          <w:i/>
-          <w:iCs/>
-          <w:color w:val="00B050"/>
-        </w:rPr>
-        <w:t>JAVA-ECLIPSE-TERMINAL</w:t>
-      </w:r>
-      <w:r>
-        <w:rPr>
-          <w:i/>
-          <w:iCs/>
-          <w:color w:val="00B050"/>
-        </w:rPr>
-        <w:t xml:space="preserve"> -&gt; </w:t>
-      </w:r>
-      <w:r>
-        <w:rPr>
-          <w:i/>
-          <w:iCs/>
-          <w:color w:val="00B050"/>
-        </w:rPr>
-        <w:t>2XB3PROJECT</w:t>
-      </w:r>
-      <w:r>
-        <w:rPr>
-          <w:i/>
-          <w:iCs/>
-          <w:color w:val="00B050"/>
-        </w:rPr>
-        <w:t xml:space="preserve"> -&gt; </w:t>
-      </w:r>
-      <w:proofErr w:type="spellStart"/>
-      <w:r>
-        <w:rPr>
-          <w:i/>
-          <w:iCs/>
-          <w:color w:val="00B050"/>
-        </w:rPr>
-        <w:t>src</w:t>
-      </w:r>
-      <w:proofErr w:type="spellEnd"/>
-      <w:r>
-        <w:rPr>
-          <w:i/>
-          <w:iCs/>
-          <w:color w:val="00B050"/>
-        </w:rPr>
-        <w:t xml:space="preserve"> -&gt; </w:t>
-      </w:r>
-      <w:proofErr w:type="spellStart"/>
-      <w:r>
-        <w:rPr>
-          <w:i/>
-          <w:iCs/>
-          <w:color w:val="00B050"/>
-        </w:rPr>
-        <w:t>final_proj</w:t>
-      </w:r>
-      <w:proofErr w:type="spellEnd"/>
-      <w:r>
-        <w:rPr>
-          <w:i/>
-          <w:iCs/>
-          <w:color w:val="00B050"/>
-        </w:rPr>
-        <w:t xml:space="preserve"> -&gt; </w:t>
-      </w:r>
-      <w:proofErr w:type="spellStart"/>
-      <w:r>
-        <w:rPr>
-          <w:i/>
-          <w:iCs/>
-          <w:color w:val="00B050"/>
-        </w:rPr>
-        <w:t>JarModules</w:t>
-      </w:r>
-      <w:proofErr w:type="spellEnd"/>
-      <w:r>
-        <w:rPr>
-          <w:color w:val="00B050"/>
-        </w:rPr>
-        <w:t xml:space="preserve"> </w:t>
-      </w:r>
-      <w:r>
-        <w:t>folder</w:t>
-      </w:r>
-    </w:p>
-    <w:p>
-      <w:r>
-        <w:t>Highlight all the available modules and click “open”. Click Apply and close, and you should be good to go!</w:t>
-      </w:r>
-    </w:p>
-    <w:p>
-      <w:r>
-        <w:rPr>
-          <w:noProof/>
-        </w:rPr>
-        <w:drawing>
-          <wp:inline distT="0" distB="0" distL="0" distR="0" wp14:anchorId="1C25F94E" wp14:editId="6430E007">
-            <wp:extent cx="5943600" cy="3343275"/>
-            <wp:effectExtent l="0" t="0" r="0" b="9525"/>
-            <wp:docPr id="14" name="Picture 14"/>
-            <wp:cNvGraphicFramePr>
-              <a:graphicFrameLocks xmlns:a="http://schemas.openxmlformats.org/drawingml/2006/main" noChangeAspect="1"/>
-            </wp:cNvGraphicFramePr>
-            <a:graphic xmlns:a="http://schemas.openxmlformats.org/drawingml/2006/main">
-              <a:graphicData uri="http://schemas.openxmlformats.org/drawingml/2006/picture">
-                <pic:pic xmlns:pic="http://schemas.openxmlformats.org/drawingml/2006/picture">
-                  <pic:nvPicPr>
-                    <pic:cNvPr id="1" name=""/>
-                    <pic:cNvPicPr/>
-                  </pic:nvPicPr>
-                  <pic:blipFill>
-                    <a:blip r:embed="rId13"/>
-                    <a:stretch>
-                      <a:fillRect/>
-                    </a:stretch>
-                  </pic:blipFill>
-                  <pic:spPr>
-                    <a:xfrm>
-                      <a:off x="0" y="0"/>
-                      <a:ext cx="5943600" cy="3343275"/>
-                    </a:xfrm>
-                    <a:prstGeom prst="rect">
-                      <a:avLst/>
-                    </a:prstGeom>
-                  </pic:spPr>
-                </pic:pic>
-              </a:graphicData>
-            </a:graphic>
-          </wp:inline>
-        </w:drawing>
-      </w:r>
-    </w:p>
-    <w:p/>
-    <w:p/>
-    <w:p>
-      <w:r>
-        <w:rPr>
-          <w:color w:val="FF0000"/>
-        </w:rPr>
-        <w:t>Step 7:</w:t>
-      </w:r>
-      <w:r>
-        <w:rPr>
-          <w:color w:val="FF0000"/>
-        </w:rPr>
-        <w:t xml:space="preserve"> </w:t>
-      </w:r>
-      <w:r>
-        <w:t>Run MainActivity.java to execute the program in the console!</w:t>
       </w:r>
     </w:p>
     <w:sectPr>
@@ -1134,6 +932,7 @@
     <w:lsdException w:name="HTML Sample" w:semiHidden="1" w:unhideWhenUsed="1"/>
     <w:lsdException w:name="HTML Typewriter" w:semiHidden="1" w:unhideWhenUsed="1"/>
     <w:lsdException w:name="HTML Variable" w:semiHidden="1" w:unhideWhenUsed="1"/>
+    <w:lsdException w:name="Normal Table" w:semiHidden="1" w:unhideWhenUsed="1"/>
     <w:lsdException w:name="annotation subject" w:semiHidden="1" w:unhideWhenUsed="1"/>
     <w:lsdException w:name="No List" w:semiHidden="1" w:unhideWhenUsed="1"/>
     <w:lsdException w:name="Outline List 1" w:semiHidden="1" w:unhideWhenUsed="1"/>
@@ -1180,8 +979,10 @@
     <w:lsdException w:name="Table Subtle 2" w:semiHidden="1" w:unhideWhenUsed="1"/>
     <w:lsdException w:name="Table Web 1" w:semiHidden="1" w:unhideWhenUsed="1"/>
     <w:lsdException w:name="Table Web 2" w:semiHidden="1" w:unhideWhenUsed="1"/>
+    <w:lsdException w:name="Table Web 3" w:semiHidden="1" w:unhideWhenUsed="1"/>
     <w:lsdException w:name="Balloon Text" w:semiHidden="1" w:unhideWhenUsed="1"/>
     <w:lsdException w:name="Table Grid" w:uiPriority="39"/>
+    <w:lsdException w:name="Table Theme" w:semiHidden="1" w:unhideWhenUsed="1"/>
     <w:lsdException w:name="Placeholder Text" w:semiHidden="1"/>
     <w:lsdException w:name="No Spacing" w:uiPriority="1" w:qFormat="1"/>
     <w:lsdException w:name="Light Shading" w:uiPriority="60"/>

</xml_diff>